<commit_message>
[update] Update no documento de requisitos
</commit_message>
<xml_diff>
--- a/Documento_de_Requisitos.docx
+++ b/Documento_de_Requisitos.docx
@@ -273,7 +273,23 @@
           <w:sz w:val="24"/>
           <w:szCs w:val="24"/>
         </w:rPr>
-        <w:t>PDV Alpha System(versão 1)</w:t>
+        <w:t>PDV Alpha System(versão 1</w:t>
+      </w:r>
+      <w:r>
+        <w:rPr>
+          <w:rFonts w:asciiTheme="majorHAnsi" w:hAnsiTheme="majorHAnsi" w:cstheme="majorHAnsi"/>
+          <w:sz w:val="24"/>
+          <w:szCs w:val="24"/>
+        </w:rPr>
+        <w:t>.3</w:t>
+      </w:r>
+      <w:r>
+        <w:rPr>
+          <w:rFonts w:asciiTheme="majorHAnsi" w:hAnsiTheme="majorHAnsi" w:cstheme="majorHAnsi"/>
+          <w:sz w:val="24"/>
+          <w:szCs w:val="24"/>
+        </w:rPr>
+        <w:t>)</w:t>
       </w:r>
     </w:p>
     <w:p>
@@ -1130,10 +1146,22 @@
               <w:jc w:val="center"/>
               <w:rPr>
                 <w:rFonts w:asciiTheme="majorHAnsi" w:hAnsiTheme="majorHAnsi" w:cstheme="majorHAnsi"/>
+                <w:b w:val="0"/>
+                <w:bCs w:val="0"/>
                 <w:sz w:val="24"/>
                 <w:szCs w:val="24"/>
               </w:rPr>
             </w:pPr>
+            <w:r>
+              <w:rPr>
+                <w:rFonts w:asciiTheme="majorHAnsi" w:hAnsiTheme="majorHAnsi" w:cstheme="majorHAnsi"/>
+                <w:b w:val="0"/>
+                <w:bCs w:val="0"/>
+                <w:sz w:val="24"/>
+                <w:szCs w:val="24"/>
+              </w:rPr>
+              <w:t>29/10/2021</w:t>
+            </w:r>
           </w:p>
         </w:tc>
         <w:tc>
@@ -1151,6 +1179,14 @@
                 <w:szCs w:val="24"/>
               </w:rPr>
             </w:pPr>
+            <w:r>
+              <w:rPr>
+                <w:rFonts w:asciiTheme="majorHAnsi" w:hAnsiTheme="majorHAnsi" w:cstheme="majorHAnsi"/>
+                <w:sz w:val="24"/>
+                <w:szCs w:val="24"/>
+              </w:rPr>
+              <w:t>1.3</w:t>
+            </w:r>
           </w:p>
         </w:tc>
         <w:tc>
@@ -1168,6 +1204,14 @@
                 <w:szCs w:val="24"/>
               </w:rPr>
             </w:pPr>
+            <w:r>
+              <w:rPr>
+                <w:rFonts w:asciiTheme="majorHAnsi" w:hAnsiTheme="majorHAnsi" w:cstheme="majorHAnsi"/>
+                <w:sz w:val="24"/>
+                <w:szCs w:val="24"/>
+              </w:rPr>
+              <w:t>Revisão dos requisitos funcionais e do detalhamento de caso de uso</w:t>
+            </w:r>
           </w:p>
         </w:tc>
         <w:tc>
@@ -1185,6 +1229,34 @@
                 <w:szCs w:val="24"/>
               </w:rPr>
             </w:pPr>
+            <w:r>
+              <w:rPr>
+                <w:rFonts w:asciiTheme="majorHAnsi" w:hAnsiTheme="majorHAnsi" w:cstheme="majorHAnsi"/>
+                <w:sz w:val="24"/>
+                <w:szCs w:val="24"/>
+              </w:rPr>
+              <w:t>Lucas Martins de Faria</w:t>
+            </w:r>
+          </w:p>
+          <w:p>
+            <w:pPr>
+              <w:spacing w:before="240"/>
+              <w:jc w:val="center"/>
+              <w:cnfStyle w:val="000000100000" w:firstRow="0" w:lastRow="0" w:firstColumn="0" w:lastColumn="0" w:oddVBand="0" w:evenVBand="0" w:oddHBand="1" w:evenHBand="0" w:firstRowFirstColumn="0" w:firstRowLastColumn="0" w:lastRowFirstColumn="0" w:lastRowLastColumn="0"/>
+              <w:rPr>
+                <w:rFonts w:asciiTheme="majorHAnsi" w:hAnsiTheme="majorHAnsi" w:cstheme="majorHAnsi"/>
+                <w:sz w:val="24"/>
+                <w:szCs w:val="24"/>
+              </w:rPr>
+            </w:pPr>
+            <w:r>
+              <w:rPr>
+                <w:rFonts w:asciiTheme="majorHAnsi" w:hAnsiTheme="majorHAnsi" w:cstheme="majorHAnsi"/>
+                <w:sz w:val="24"/>
+                <w:szCs w:val="24"/>
+              </w:rPr>
+              <w:t>Tayrine Lopes Guimarães</w:t>
+            </w:r>
           </w:p>
         </w:tc>
       </w:tr>
@@ -2024,14 +2096,14 @@
         <w:rPr>
           <w:rFonts w:asciiTheme="majorHAnsi" w:hAnsiTheme="majorHAnsi" w:cstheme="majorHAnsi"/>
         </w:rPr>
-        <w:t xml:space="preserve"> detalhamento deve ser preenchido de acordo com o requisito a ser detalhado mais sua abreviação começando a </w:t>
+        <w:t xml:space="preserve"> detalhamento deve </w:t>
       </w:r>
       <w:r>
         <w:rPr>
           <w:rFonts w:asciiTheme="majorHAnsi" w:hAnsiTheme="majorHAnsi" w:cstheme="majorHAnsi"/>
         </w:rPr>
         <w:lastRenderedPageBreak/>
-        <w:t>partir do identificador [DCU001], tenha como exemplo [RF001.DCU001].</w:t>
+        <w:t>ser preenchido de acordo com o requisito a ser detalhado mais sua abreviação começando a partir do identificador [DCU001], tenha como exemplo [RF001.DCU001].</w:t>
       </w:r>
       <w:r>
         <w:rPr>
@@ -2945,7 +3017,6 @@
           <w:sz w:val="23"/>
           <w:szCs w:val="23"/>
         </w:rPr>
-        <w:lastRenderedPageBreak/>
         <w:t xml:space="preserve">Prioridade: Essencial </w:t>
       </w:r>
     </w:p>
@@ -3208,47 +3279,7 @@
           <w:sz w:val="23"/>
           <w:szCs w:val="23"/>
         </w:rPr>
-        <w:t>4.0</w:t>
-      </w:r>
-      <w:r>
-        <w:rPr>
-          <w:rFonts w:cstheme="minorHAnsi"/>
-          <w:b/>
-          <w:bCs/>
-          <w:sz w:val="23"/>
-          <w:szCs w:val="23"/>
-        </w:rPr>
-        <w:t>4</w:t>
-      </w:r>
-      <w:r>
-        <w:rPr>
-          <w:rFonts w:cstheme="minorHAnsi"/>
-          <w:b/>
-          <w:bCs/>
-          <w:sz w:val="23"/>
-          <w:szCs w:val="23"/>
-        </w:rPr>
-        <w:t>[RF00</w:t>
-      </w:r>
-      <w:r>
-        <w:rPr>
-          <w:rFonts w:cstheme="minorHAnsi"/>
-          <w:b/>
-          <w:bCs/>
-          <w:sz w:val="23"/>
-          <w:szCs w:val="23"/>
-        </w:rPr>
-        <w:t>4</w:t>
-      </w:r>
-      <w:r>
-        <w:rPr>
-          <w:rFonts w:cstheme="minorHAnsi"/>
-          <w:b/>
-          <w:bCs/>
-          <w:sz w:val="23"/>
-          <w:szCs w:val="23"/>
-        </w:rPr>
-        <w:t>] registrar venda</w:t>
+        <w:t>4.04[RF004] registrar venda</w:t>
       </w:r>
     </w:p>
     <w:p>
@@ -3843,6 +3874,7 @@
           <w:sz w:val="23"/>
           <w:szCs w:val="23"/>
         </w:rPr>
+        <w:lastRenderedPageBreak/>
         <w:t>possui o login. Sendo de permissão global apenas nome e e-mail.</w:t>
       </w:r>
       <w:r>
@@ -4320,7 +4352,6 @@
           <w:sz w:val="32"/>
           <w:szCs w:val="32"/>
         </w:rPr>
-        <w:lastRenderedPageBreak/>
         <w:t xml:space="preserve">6. Detalhamento de casos de uso </w:t>
       </w:r>
     </w:p>

</xml_diff>